<commit_message>
UTS PDT Semester Genap 2019/2020
</commit_message>
<xml_diff>
--- a/AndreBudiman_00000032851_IF655_D_UTS_PDT.docx
+++ b/AndreBudiman_00000032851_IF655_D_UTS_PDT.docx
@@ -3222,39 +3222,7 @@
           <w:sz w:val="24"/>
           <w:szCs w:val="24"/>
         </w:rPr>
-        <w:t>partitioning,</w:t>
-      </w:r>
-      <w:r>
-        <w:rPr>
-          <w:rFonts w:ascii="Times New Roman" w:hAnsi="Times New Roman" w:cs="Times New Roman"/>
-          <w:i/>
-          <w:iCs/>
-          <w:sz w:val="24"/>
-          <w:szCs w:val="24"/>
-        </w:rPr>
-        <w:t xml:space="preserve"> </w:t>
-      </w:r>
-      <w:proofErr w:type="gramStart"/>
-      <w:r>
-        <w:rPr>
-          <w:rFonts w:ascii="Times New Roman" w:hAnsi="Times New Roman" w:cs="Times New Roman"/>
-          <w:i/>
-          <w:iCs/>
-          <w:sz w:val="24"/>
-          <w:szCs w:val="24"/>
-        </w:rPr>
-        <w:t>communication</w:t>
-      </w:r>
-      <w:proofErr w:type="gramEnd"/>
-      <w:r>
-        <w:rPr>
-          <w:rFonts w:ascii="Times New Roman" w:hAnsi="Times New Roman" w:cs="Times New Roman"/>
-          <w:i/>
-          <w:iCs/>
-          <w:sz w:val="24"/>
-          <w:szCs w:val="24"/>
-        </w:rPr>
-        <w:t>, agglomeration, mapping</w:t>
+        <w:t>partitioning, communication, agglomeration, mapping</w:t>
       </w:r>
       <w:r>
         <w:rPr>
@@ -8980,8 +8948,83 @@
         </w:rPr>
         <w:t>Quinn, Michael. “Parallel Programming in C with MPI and Open MP Edition 3”.</w:t>
       </w:r>
+    </w:p>
+    <w:p>
+      <w:pPr>
+        <w:autoSpaceDE w:val="0"/>
+        <w:autoSpaceDN w:val="0"/>
+        <w:adjustRightInd w:val="0"/>
+        <w:spacing w:after="0" w:line="360" w:lineRule="auto"/>
+        <w:jc w:val="both"/>
+        <w:rPr>
+          <w:rFonts w:ascii="Times New Roman" w:hAnsi="Times New Roman" w:cs="Times New Roman"/>
+          <w:iCs/>
+          <w:sz w:val="24"/>
+          <w:szCs w:val="24"/>
+        </w:rPr>
+      </w:pPr>
+    </w:p>
+    <w:p>
+      <w:pPr>
+        <w:autoSpaceDE w:val="0"/>
+        <w:autoSpaceDN w:val="0"/>
+        <w:adjustRightInd w:val="0"/>
+        <w:spacing w:after="0" w:line="360" w:lineRule="auto"/>
+        <w:jc w:val="both"/>
+        <w:rPr>
+          <w:rFonts w:ascii="Times New Roman" w:hAnsi="Times New Roman" w:cs="Times New Roman"/>
+          <w:iCs/>
+          <w:sz w:val="24"/>
+          <w:szCs w:val="24"/>
+        </w:rPr>
+      </w:pPr>
+      <w:r>
+        <w:rPr>
+          <w:rFonts w:ascii="Times New Roman" w:hAnsi="Times New Roman" w:cs="Times New Roman"/>
+          <w:iCs/>
+          <w:sz w:val="24"/>
+          <w:szCs w:val="24"/>
+        </w:rPr>
+        <w:t>Source Code:</w:t>
+      </w:r>
       <w:bookmarkStart w:id="0" w:name="_GoBack"/>
       <w:bookmarkEnd w:id="0"/>
+    </w:p>
+    <w:p>
+      <w:pPr>
+        <w:autoSpaceDE w:val="0"/>
+        <w:autoSpaceDN w:val="0"/>
+        <w:adjustRightInd w:val="0"/>
+        <w:spacing w:after="0" w:line="360" w:lineRule="auto"/>
+        <w:jc w:val="both"/>
+        <w:rPr>
+          <w:rFonts w:ascii="Times New Roman" w:hAnsi="Times New Roman" w:cs="Times New Roman"/>
+          <w:iCs/>
+          <w:sz w:val="24"/>
+          <w:szCs w:val="24"/>
+        </w:rPr>
+      </w:pPr>
+      <w:hyperlink r:id="rId22" w:history="1">
+        <w:r>
+          <w:rPr>
+            <w:rStyle w:val="Hyperlink"/>
+            <w:rFonts w:ascii="Times New Roman" w:hAnsi="Times New Roman" w:cs="Times New Roman"/>
+            <w:iCs/>
+            <w:sz w:val="24"/>
+            <w:szCs w:val="24"/>
+          </w:rPr>
+          <w:t>https://github.com/andrebudiman/PDT</w:t>
+        </w:r>
+      </w:hyperlink>
+      <w:r>
+        <w:rPr>
+          <w:rFonts w:ascii="Times New Roman" w:hAnsi="Times New Roman" w:cs="Times New Roman"/>
+          <w:iCs/>
+          <w:sz w:val="24"/>
+          <w:szCs w:val="24"/>
+        </w:rPr>
+        <w:t xml:space="preserve"> </w:t>
+      </w:r>
     </w:p>
     <w:sectPr>
       <w:pgSz w:w="11906" w:h="16838"/>
@@ -10188,6 +10231,17 @@
       <w:contextualSpacing/>
     </w:pPr>
   </w:style>
+  <w:style w:type="character" w:styleId="Hyperlink">
+    <w:name w:val="Hyperlink"/>
+    <w:basedOn w:val="DefaultParagraphFont"/>
+    <w:uiPriority w:val="99"/>
+    <w:unhideWhenUsed/>
+    <w:rsid w:val="00E05513"/>
+    <w:rPr>
+      <w:color w:val="0563C1" w:themeColor="hyperlink"/>
+      <w:u w:val="single"/>
+    </w:rPr>
+  </w:style>
 </w:styles>
 </file>
 

</xml_diff>